<commit_message>
Add longer test data run
</commit_message>
<xml_diff>
--- a/Model Dev Notes.docx
+++ b/Model Dev Notes.docx
@@ -304,13 +304,7 @@
         <w:rPr>
           <w:rFonts w:cstheme="minorHAnsi"/>
         </w:rPr>
-        <w:t>-threshold</w:t>
-      </w:r>
-      <w:r>
-        <w:rPr>
-          <w:rFonts w:cstheme="minorHAnsi"/>
-        </w:rPr>
-        <w:t xml:space="preserve"> and cooperates otherwise.</w:t>
+        <w:t>-threshold and cooperates otherwise.</w:t>
       </w:r>
       <w:r>
         <w:rPr>
@@ -592,13 +586,7 @@
         <w:t xml:space="preserve"> I am testing only a few different possible permutations of parameters, which I believe should be sufficient to establish</w:t>
       </w:r>
       <w:r>
-        <w:t xml:space="preserve"> </w:t>
-      </w:r>
-      <w:r>
-        <w:t>functional identity</w:t>
-      </w:r>
-      <w:r>
-        <w:t>.</w:t>
+        <w:t xml:space="preserve"> functional identity.</w:t>
       </w:r>
       <w:r>
         <w:t xml:space="preserve"> </w:t>
@@ -1236,7 +1224,83 @@
         <w:t>resembles the dynamics we have previously observed, with “CC” gaining initial prominence before being crowded out by “CD</w:t>
       </w:r>
       <w:r>
-        <w:t>”. Though we have verified the model at the macro level for the 1-tag case, we should also do so on the micro level</w:t>
+        <w:t xml:space="preserve">”. </w:t>
+      </w:r>
+      <w:r>
+        <w:t>The dynamics over the long term also match what we have previously seen:</w:t>
+      </w:r>
+    </w:p>
+    <w:p>
+      <w:pPr>
+        <w:rPr>
+          <w:noProof/>
+        </w:rPr>
+      </w:pPr>
+    </w:p>
+    <w:p>
+      <w:r>
+        <w:rPr>
+          <w:noProof/>
+        </w:rPr>
+        <w:lastRenderedPageBreak/>
+        <w:drawing>
+          <wp:inline distT="0" distB="0" distL="0" distR="0" wp14:anchorId="6D3F44B0" wp14:editId="78BC64FF">
+            <wp:extent cx="5549900" cy="3824486"/>
+            <wp:effectExtent l="0" t="0" r="0" b="5080"/>
+            <wp:docPr id="8" name="Picture 8" descr="Graphical user interface&#10;&#10;Description automatically generated"/>
+            <wp:cNvGraphicFramePr>
+              <a:graphicFrameLocks xmlns:a="http://schemas.openxmlformats.org/drawingml/2006/main" noChangeAspect="1"/>
+            </wp:cNvGraphicFramePr>
+            <a:graphic xmlns:a="http://schemas.openxmlformats.org/drawingml/2006/main">
+              <a:graphicData uri="http://schemas.openxmlformats.org/drawingml/2006/picture">
+                <pic:pic xmlns:pic="http://schemas.openxmlformats.org/drawingml/2006/picture">
+                  <pic:nvPicPr>
+                    <pic:cNvPr id="8" name="Picture 8" descr="Graphical user interface&#10;&#10;Description automatically generated"/>
+                    <pic:cNvPicPr/>
+                  </pic:nvPicPr>
+                  <pic:blipFill rotWithShape="1">
+                    <a:blip r:embed="rId11">
+                      <a:extLst>
+                        <a:ext uri="{28A0092B-C50C-407E-A947-70E740481C1C}">
+                          <a14:useLocalDpi xmlns:a14="http://schemas.microsoft.com/office/drawing/2010/main" val="0"/>
+                        </a:ext>
+                      </a:extLst>
+                    </a:blip>
+                    <a:srcRect r="35257"/>
+                    <a:stretch/>
+                  </pic:blipFill>
+                  <pic:spPr bwMode="auto">
+                    <a:xfrm>
+                      <a:off x="0" y="0"/>
+                      <a:ext cx="5555737" cy="3828509"/>
+                    </a:xfrm>
+                    <a:prstGeom prst="rect">
+                      <a:avLst/>
+                    </a:prstGeom>
+                    <a:ln>
+                      <a:noFill/>
+                    </a:ln>
+                    <a:extLst>
+                      <a:ext uri="{53640926-AAD7-44D8-BBD7-CCE9431645EC}">
+                        <a14:shadowObscured xmlns:a14="http://schemas.microsoft.com/office/drawing/2010/main"/>
+                      </a:ext>
+                    </a:extLst>
+                  </pic:spPr>
+                </pic:pic>
+              </a:graphicData>
+            </a:graphic>
+          </wp:inline>
+        </w:drawing>
+      </w:r>
+    </w:p>
+    <w:p>
+      <w:r>
+        <w:t>(This is the same run as above, run over a longer period of time)</w:t>
+      </w:r>
+    </w:p>
+    <w:p>
+      <w:r>
+        <w:t>Though we have verified the model at the macro level for the 1-tag case, we should also do so on the micro level</w:t>
       </w:r>
       <w:r>
         <w:t xml:space="preserve"> before we proceed to more complex cases. We will do this by adding more unit tests.</w:t>
@@ -1496,6 +1560,7 @@
     <w:lsdException w:name="HTML Sample" w:semiHidden="1" w:unhideWhenUsed="1"/>
     <w:lsdException w:name="HTML Typewriter" w:semiHidden="1" w:unhideWhenUsed="1"/>
     <w:lsdException w:name="HTML Variable" w:semiHidden="1" w:unhideWhenUsed="1"/>
+    <w:lsdException w:name="Normal Table" w:semiHidden="1" w:unhideWhenUsed="1"/>
     <w:lsdException w:name="annotation subject" w:semiHidden="1" w:unhideWhenUsed="1"/>
     <w:lsdException w:name="No List" w:semiHidden="1" w:unhideWhenUsed="1"/>
     <w:lsdException w:name="Outline List 1" w:semiHidden="1" w:unhideWhenUsed="1"/>
@@ -1542,8 +1607,10 @@
     <w:lsdException w:name="Table Subtle 2" w:semiHidden="1" w:unhideWhenUsed="1"/>
     <w:lsdException w:name="Table Web 1" w:semiHidden="1" w:unhideWhenUsed="1"/>
     <w:lsdException w:name="Table Web 2" w:semiHidden="1" w:unhideWhenUsed="1"/>
+    <w:lsdException w:name="Table Web 3" w:semiHidden="1" w:unhideWhenUsed="1"/>
     <w:lsdException w:name="Balloon Text" w:semiHidden="1" w:unhideWhenUsed="1"/>
     <w:lsdException w:name="Table Grid" w:uiPriority="39"/>
+    <w:lsdException w:name="Table Theme" w:semiHidden="1" w:unhideWhenUsed="1"/>
     <w:lsdException w:name="Placeholder Text" w:semiHidden="1"/>
     <w:lsdException w:name="No Spacing" w:uiPriority="1" w:qFormat="1"/>
     <w:lsdException w:name="Light Shading" w:uiPriority="60"/>
@@ -1806,6 +1873,46 @@
       <w:ind w:left="720"/>
       <w:contextualSpacing/>
     </w:pPr>
+  </w:style>
+  <w:style w:type="paragraph" w:styleId="Revision">
+    <w:name w:val="Revision"/>
+    <w:hidden/>
+    <w:uiPriority w:val="99"/>
+    <w:semiHidden/>
+    <w:rsid w:val="002F4E54"/>
+    <w:pPr>
+      <w:spacing w:after="0" w:line="240" w:lineRule="auto"/>
+    </w:pPr>
+  </w:style>
+  <w:style w:type="paragraph" w:styleId="BalloonText">
+    <w:name w:val="Balloon Text"/>
+    <w:basedOn w:val="Normal"/>
+    <w:link w:val="BalloonTextChar"/>
+    <w:uiPriority w:val="99"/>
+    <w:semiHidden/>
+    <w:unhideWhenUsed/>
+    <w:rsid w:val="002F4E54"/>
+    <w:pPr>
+      <w:spacing w:after="0" w:line="240" w:lineRule="auto"/>
+    </w:pPr>
+    <w:rPr>
+      <w:rFonts w:ascii="Segoe UI" w:hAnsi="Segoe UI" w:cs="Segoe UI"/>
+      <w:sz w:val="18"/>
+      <w:szCs w:val="18"/>
+    </w:rPr>
+  </w:style>
+  <w:style w:type="character" w:customStyle="1" w:styleId="BalloonTextChar">
+    <w:name w:val="Balloon Text Char"/>
+    <w:basedOn w:val="DefaultParagraphFont"/>
+    <w:link w:val="BalloonText"/>
+    <w:uiPriority w:val="99"/>
+    <w:semiHidden/>
+    <w:rsid w:val="002F4E54"/>
+    <w:rPr>
+      <w:rFonts w:ascii="Segoe UI" w:hAnsi="Segoe UI" w:cs="Segoe UI"/>
+      <w:sz w:val="18"/>
+      <w:szCs w:val="18"/>
+    </w:rPr>
   </w:style>
 </w:styles>
 </file>

</xml_diff>

<commit_message>
Rewrite interaction code slightly for easier testing
Did a quick qualitative check that this still makes sense, which it does.
</commit_message>
<xml_diff>
--- a/Model Dev Notes.docx
+++ b/Model Dev Notes.docx
@@ -206,15 +206,7 @@
         <w:t xml:space="preserve">met or </w:t>
       </w:r>
       <w:r>
-        <w:t>exceeded, will alter an agent’s decision to cooperate or not, and is-</w:t>
-      </w:r>
-      <w:proofErr w:type="gramStart"/>
-      <w:r>
-        <w:t>cosmopolitan?.</w:t>
-      </w:r>
-      <w:proofErr w:type="gramEnd"/>
-      <w:r>
-        <w:t xml:space="preserve"> If set to false</w:t>
+        <w:t>exceeded, will alter an agent’s decision to cooperate or not, and is-cosmopolitan?. If set to false</w:t>
       </w:r>
       <w:r>
         <w:t xml:space="preserve">, an agent will cooperate with agents whose Hamming distance is </w:t>
@@ -569,15 +561,7 @@
         <w:t xml:space="preserve"> To verify that this really is a completely non-functional rewrite, I will </w:t>
       </w:r>
       <w:r>
-        <w:t xml:space="preserve">do a series of </w:t>
-      </w:r>
-      <w:proofErr w:type="spellStart"/>
-      <w:r>
-        <w:t>BehaviorSpace</w:t>
-      </w:r>
-      <w:proofErr w:type="spellEnd"/>
-      <w:r>
-        <w:t xml:space="preserve"> runs, varying different parameters, with a fixed random seed. I will then do the same runs </w:t>
+        <w:t xml:space="preserve">do a series of BehaviorSpace runs, varying different parameters, with a fixed random seed. I will then do the same runs </w:t>
       </w:r>
       <w:r>
         <w:t>with the same random seeds after the rewrite. If the rewrite has not had a functional effect, the output data should be identical.</w:t>
@@ -666,13 +650,8 @@
       </w:r>
     </w:p>
     <w:p>
-      <w:proofErr w:type="gramStart"/>
-      <w:r>
-        <w:t>So</w:t>
-      </w:r>
-      <w:proofErr w:type="gramEnd"/>
-      <w:r>
-        <w:t xml:space="preserve"> we probably made a mistake somewhere, as the usually dominant “CD” strategy has yet to appear at all after </w:t>
+      <w:r>
+        <w:t xml:space="preserve">So we probably made a mistake somewhere, as the usually dominant “CD” strategy has yet to appear at all after </w:t>
       </w:r>
       <w:r>
         <w:t>over 2,000 ticks. The first agents were “DD” and app</w:t>
@@ -745,15 +724,7 @@
     </w:p>
     <w:p>
       <w:r>
-        <w:t xml:space="preserve">We run the </w:t>
-      </w:r>
-      <w:proofErr w:type="spellStart"/>
-      <w:r>
-        <w:t>BehaviorSpace</w:t>
-      </w:r>
-      <w:proofErr w:type="spellEnd"/>
-      <w:r>
-        <w:t xml:space="preserve"> test above first before making any </w:t>
+        <w:t xml:space="preserve">We run the BehaviorSpace test above first before making any </w:t>
       </w:r>
       <w:r>
         <w:t xml:space="preserve">changes, and again afterwards. </w:t>
@@ -921,15 +892,7 @@
         <w:t>did this so that the initial agent created would appear in the center of the map</w:t>
       </w:r>
       <w:r>
-        <w:t xml:space="preserve">, making it more obvious </w:t>
-      </w:r>
-      <w:proofErr w:type="gramStart"/>
-      <w:r>
-        <w:t>what’s</w:t>
-      </w:r>
-      <w:proofErr w:type="gramEnd"/>
-      <w:r>
-        <w:t xml:space="preserve"> going on.</w:t>
+        <w:t>, making it more obvious what’s going on.</w:t>
       </w:r>
       <w:r>
         <w:t xml:space="preserve"> I have also changed the colorization to HSB, which will make </w:t>
@@ -943,26 +906,13 @@
         <w:t>Added integrated test code with run-tests method</w:t>
       </w:r>
       <w:r>
-        <w:t xml:space="preserve">, including code to test </w:t>
-      </w:r>
-      <w:proofErr w:type="spellStart"/>
-      <w:r>
-        <w:t>test</w:t>
-      </w:r>
-      <w:proofErr w:type="spellEnd"/>
-      <w:r>
-        <w:t xml:space="preserve"> methods</w:t>
+        <w:t>, including code to test test methods</w:t>
       </w:r>
       <w:r>
         <w:t xml:space="preserve">. This is not run as part of the normal setup routine because it includes a large number of calls to </w:t>
       </w:r>
-      <w:proofErr w:type="spellStart"/>
-      <w:r>
-        <w:t>runresult</w:t>
-      </w:r>
-      <w:proofErr w:type="spellEnd"/>
-      <w:r>
-        <w:t xml:space="preserve"> with a string argument, which requires compilation and would slow the setup process. It has a button to run it at any time.</w:t>
+      <w:r>
+        <w:t>runresult with a string argument, which requires compilation and would slow the setup process. It has a button to run it at any time.</w:t>
       </w:r>
     </w:p>
     <w:p>
@@ -1119,18 +1069,10 @@
         <w:t xml:space="preserve"> and all of them have </w:t>
       </w:r>
       <w:r>
-        <w:t>is-cosmopolitan? set to true, suggesting an error in our mutation logic. We may perhaps have been overly conservative in our mutation rate for is-</w:t>
-      </w:r>
-      <w:proofErr w:type="gramStart"/>
-      <w:r>
-        <w:t>cosmopolitan?</w:t>
-      </w:r>
-      <w:r>
-        <w:t>.</w:t>
-      </w:r>
-      <w:proofErr w:type="gramEnd"/>
-      <w:r>
-        <w:t xml:space="preserve"> It is also somewhat odd from a validation perspective that unconditional cooperation is so strongly selected for over defectors, but not unheard given that this particular run has cost-of-giving set so low. Even in Axelrod and Hammond’s model, they had to set cost-of-giving higher to show a strong advantage for ethnocentrism</w:t>
+        <w:t>is-cosmopolitan? set to true, suggesting an error in our mutation logic. We may perhaps have been overly conservative in our mutation rate for is-cosmopolitan?</w:t>
+      </w:r>
+      <w:r>
+        <w:t>. It is also somewhat odd from a validation perspective that unconditional cooperation is so strongly selected for over defectors, but not unheard given that this particular run has cost-of-giving set so low. Even in Axelrod and Hammond’s model, they had to set cost-of-giving higher to show a strong advantage for ethnocentrism</w:t>
       </w:r>
       <w:r>
         <w:t xml:space="preserve"> over pure cooperation.</w:t>
@@ -1304,6 +1246,9 @@
       </w:r>
       <w:r>
         <w:t xml:space="preserve"> before we proceed to more complex cases. We will do this by adding more unit tests.</w:t>
+      </w:r>
+      <w:r>
+        <w:t xml:space="preserve"> First we re-write the code further into smaller sub-modules and then do another quick qualitative check to verify that the results still look correct, which they do.</w:t>
       </w:r>
     </w:p>
     <w:sectPr>

</xml_diff>

<commit_message>
Add additional tests for 1-tag correctness
</commit_message>
<xml_diff>
--- a/Model Dev Notes.docx
+++ b/Model Dev Notes.docx
@@ -561,7 +561,15 @@
         <w:t xml:space="preserve"> To verify that this really is a completely non-functional rewrite, I will </w:t>
       </w:r>
       <w:r>
-        <w:t xml:space="preserve">do a series of BehaviorSpace runs, varying different parameters, with a fixed random seed. I will then do the same runs </w:t>
+        <w:t xml:space="preserve">do a series of </w:t>
+      </w:r>
+      <w:proofErr w:type="spellStart"/>
+      <w:r>
+        <w:t>BehaviorSpace</w:t>
+      </w:r>
+      <w:proofErr w:type="spellEnd"/>
+      <w:r>
+        <w:t xml:space="preserve"> runs, varying different parameters, with a fixed random seed. I will then do the same runs </w:t>
       </w:r>
       <w:r>
         <w:t>with the same random seeds after the rewrite. If the rewrite has not had a functional effect, the output data should be identical.</w:t>
@@ -724,7 +732,15 @@
     </w:p>
     <w:p>
       <w:r>
-        <w:t xml:space="preserve">We run the BehaviorSpace test above first before making any </w:t>
+        <w:t xml:space="preserve">We run the </w:t>
+      </w:r>
+      <w:proofErr w:type="spellStart"/>
+      <w:r>
+        <w:t>BehaviorSpace</w:t>
+      </w:r>
+      <w:proofErr w:type="spellEnd"/>
+      <w:r>
+        <w:t xml:space="preserve"> test above first before making any </w:t>
       </w:r>
       <w:r>
         <w:t xml:space="preserve">changes, and again afterwards. </w:t>
@@ -906,13 +922,26 @@
         <w:t>Added integrated test code with run-tests method</w:t>
       </w:r>
       <w:r>
-        <w:t>, including code to test test methods</w:t>
+        <w:t xml:space="preserve">, including code to test </w:t>
+      </w:r>
+      <w:proofErr w:type="spellStart"/>
+      <w:r>
+        <w:t>test</w:t>
+      </w:r>
+      <w:proofErr w:type="spellEnd"/>
+      <w:r>
+        <w:t xml:space="preserve"> methods</w:t>
       </w:r>
       <w:r>
         <w:t xml:space="preserve">. This is not run as part of the normal setup routine because it includes a large number of calls to </w:t>
       </w:r>
-      <w:r>
-        <w:t>runresult with a string argument, which requires compilation and would slow the setup process. It has a button to run it at any time.</w:t>
+      <w:proofErr w:type="spellStart"/>
+      <w:r>
+        <w:t>runresult</w:t>
+      </w:r>
+      <w:proofErr w:type="spellEnd"/>
+      <w:r>
+        <w:t xml:space="preserve"> with a string argument, which requires compilation and would slow the setup process. It has a button to run it at any time.</w:t>
       </w:r>
     </w:p>
     <w:p>
@@ -1248,7 +1277,13 @@
         <w:t xml:space="preserve"> before we proceed to more complex cases. We will do this by adding more unit tests.</w:t>
       </w:r>
       <w:r>
-        <w:t xml:space="preserve"> First we re-write the code further into smaller sub-modules and then do another quick qualitative check to verify that the results still look correct, which they do.</w:t>
+        <w:t xml:space="preserve"> </w:t>
+      </w:r>
+      <w:r>
+        <w:t>First,</w:t>
+      </w:r>
+      <w:r>
+        <w:t xml:space="preserve"> we re-write the code further into smaller sub-modules and then do another quick qualitative check to verify that the results still look correct, which they do.</w:t>
       </w:r>
     </w:p>
     <w:sectPr>

</xml_diff>

<commit_message>
Move tests to separate file and add initial stats tests
Also standardize some of the test testing code.
</commit_message>
<xml_diff>
--- a/Model Dev Notes.docx
+++ b/Model Dev Notes.docx
@@ -206,7 +206,15 @@
         <w:t xml:space="preserve">met or </w:t>
       </w:r>
       <w:r>
-        <w:t>exceeded, will alter an agent’s decision to cooperate or not, and is-cosmopolitan?. If set to false</w:t>
+        <w:t>exceeded, will alter an agent’s decision to cooperate or not, and is-</w:t>
+      </w:r>
+      <w:proofErr w:type="gramStart"/>
+      <w:r>
+        <w:t>cosmopolitan?.</w:t>
+      </w:r>
+      <w:proofErr w:type="gramEnd"/>
+      <w:r>
+        <w:t xml:space="preserve"> If set to false</w:t>
       </w:r>
       <w:r>
         <w:t xml:space="preserve">, an agent will cooperate with agents whose Hamming distance is </w:t>
@@ -658,8 +666,13 @@
       </w:r>
     </w:p>
     <w:p>
-      <w:r>
-        <w:t xml:space="preserve">So we probably made a mistake somewhere, as the usually dominant “CD” strategy has yet to appear at all after </w:t>
+      <w:proofErr w:type="gramStart"/>
+      <w:r>
+        <w:t>So</w:t>
+      </w:r>
+      <w:proofErr w:type="gramEnd"/>
+      <w:r>
+        <w:t xml:space="preserve"> we probably made a mistake somewhere, as the usually dominant “CD” strategy has yet to appear at all after </w:t>
       </w:r>
       <w:r>
         <w:t>over 2,000 ticks. The first agents were “DD” and app</w:t>
@@ -908,7 +921,15 @@
         <w:t>did this so that the initial agent created would appear in the center of the map</w:t>
       </w:r>
       <w:r>
-        <w:t>, making it more obvious what’s going on.</w:t>
+        <w:t xml:space="preserve">, making it more obvious </w:t>
+      </w:r>
+      <w:proofErr w:type="gramStart"/>
+      <w:r>
+        <w:t>what’s</w:t>
+      </w:r>
+      <w:proofErr w:type="gramEnd"/>
+      <w:r>
+        <w:t xml:space="preserve"> going on.</w:t>
       </w:r>
       <w:r>
         <w:t xml:space="preserve"> I have also changed the colorization to HSB, which will make </w:t>
@@ -1098,10 +1119,18 @@
         <w:t xml:space="preserve"> and all of them have </w:t>
       </w:r>
       <w:r>
-        <w:t>is-cosmopolitan? set to true, suggesting an error in our mutation logic. We may perhaps have been overly conservative in our mutation rate for is-cosmopolitan?</w:t>
-      </w:r>
-      <w:r>
-        <w:t>. It is also somewhat odd from a validation perspective that unconditional cooperation is so strongly selected for over defectors, but not unheard given that this particular run has cost-of-giving set so low. Even in Axelrod and Hammond’s model, they had to set cost-of-giving higher to show a strong advantage for ethnocentrism</w:t>
+        <w:t>is-cosmopolitan? set to true, suggesting an error in our mutation logic. We may perhaps have been overly conservative in our mutation rate for is-</w:t>
+      </w:r>
+      <w:proofErr w:type="gramStart"/>
+      <w:r>
+        <w:t>cosmopolitan?</w:t>
+      </w:r>
+      <w:r>
+        <w:t>.</w:t>
+      </w:r>
+      <w:proofErr w:type="gramEnd"/>
+      <w:r>
+        <w:t xml:space="preserve"> It is also somewhat odd from a validation perspective that unconditional cooperation is so strongly selected for over defectors, but not unheard given that this particular run has cost-of-giving set so low. Even in Axelrod and Hammond’s model, they had to set cost-of-giving higher to show a strong advantage for ethnocentrism</w:t>
       </w:r>
       <w:r>
         <w:t xml:space="preserve"> over pure cooperation.</w:t>
@@ -1284,6 +1313,17 @@
       </w:r>
       <w:r>
         <w:t xml:space="preserve"> we re-write the code further into smaller sub-modules and then do another quick qualitative check to verify that the results still look correct, which they do.</w:t>
+      </w:r>
+      <w:r>
+        <w:t xml:space="preserve"> Then we write a suite of tests, all called by the run-tests command. The test suite starts with the most fundamental tests, including testing our test helper methods, and then moves into more advanced integration tests. At each step, since we have already verified that the sub-components work correctly, we </w:t>
+      </w:r>
+      <w:proofErr w:type="gramStart"/>
+      <w:r>
+        <w:t>don’t</w:t>
+      </w:r>
+      <w:proofErr w:type="gramEnd"/>
+      <w:r>
+        <w:t xml:space="preserve"> need to re-verify every permutation in the larger-scale test. This also means that if something fails, we know the failure is likely in the first failure we see in the run sequence, as smaller modules have already been verified.</w:t>
       </w:r>
     </w:p>
     <w:sectPr>

</xml_diff>

<commit_message>
Add statistical tests and incorporate a few changes that came out of testing
* Make `death` a turtle command rather than an observer command
  * Fits better with the idiom of the other commands and makes individual
  testing easier
* Make mutation of different-threshold from 0 or num-tags + 1 half as
likely
  * This way we ensure a uniform probability distribution in the long term
</commit_message>
<xml_diff>
--- a/Model Dev Notes.docx
+++ b/Model Dev Notes.docx
@@ -1315,7 +1315,19 @@
         <w:t xml:space="preserve"> we re-write the code further into smaller sub-modules and then do another quick qualitative check to verify that the results still look correct, which they do.</w:t>
       </w:r>
       <w:r>
-        <w:t xml:space="preserve"> Then we write a suite of tests, all called by the run-tests command. The test suite starts with the most fundamental tests, including testing our test helper methods, and then moves into more advanced integration tests. At each step, since we have already verified that the sub-components work correctly, we </w:t>
+        <w:t xml:space="preserve"> Then we write a suite of tests, all called by the run-tests command. The test suite starts with the most fundamental tests, including testing our test helper methods, and then moves into </w:t>
+      </w:r>
+      <w:r>
+        <w:t>more</w:t>
+      </w:r>
+      <w:r>
+        <w:t xml:space="preserve"> advanced integration tests</w:t>
+      </w:r>
+      <w:r>
+        <w:t>, eventually reaching a full end-to-end test</w:t>
+      </w:r>
+      <w:r>
+        <w:t xml:space="preserve">. At each step, since we have already verified that the sub-components work correctly, we </w:t>
       </w:r>
       <w:proofErr w:type="gramStart"/>
       <w:r>
@@ -1326,6 +1338,234 @@
         <w:t xml:space="preserve"> need to re-verify every permutation in the larger-scale test. This also means that if something fails, we know the failure is likely in the first failure we see in the run sequence, as smaller modules have already been verified.</w:t>
       </w:r>
     </w:p>
+    <w:p>
+      <w:r>
+        <w:t xml:space="preserve">After testing deterministic behavior, we also run statistical tests based on expected probability distributions. We consider a test to have passed if the actual observed mean falls within </w:t>
+      </w:r>
+      <w:r>
+        <w:t>3</w:t>
+      </w:r>
+      <w:r>
+        <w:t xml:space="preserve"> standard deviations of the expected mean</w:t>
+      </w:r>
+      <w:r>
+        <w:t xml:space="preserve"> (we could in principle set this range to be narrower, but this causes the tests to be flakier, and when a mean is off, it tends to be off by a very large amount)</w:t>
+      </w:r>
+      <w:r>
+        <w:t>.</w:t>
+      </w:r>
+      <w:r>
+        <w:t xml:space="preserve"> When testing, we set probability values both much smaller and much larger than we actually use in production. The larger values help make sure the probabilities we expect are accurate.</w:t>
+      </w:r>
+    </w:p>
+    <w:p>
+      <w:r>
+        <w:t>To test mutation under the more complex multi-tag guess we create many turtles, mutate many times, and then look at the probability distribution of each possible tag string, which we expect to follow an approximate binomial distribution. We write a short method to auto-generate every possible tag string, which we can easily test in the command center:</w:t>
+      </w:r>
+    </w:p>
+    <w:p>
+      <w:pPr>
+        <w:rPr>
+          <w:noProof/>
+        </w:rPr>
+      </w:pPr>
+    </w:p>
+    <w:p>
+      <w:r>
+        <w:rPr>
+          <w:noProof/>
+        </w:rPr>
+        <w:drawing>
+          <wp:inline distT="0" distB="0" distL="0" distR="0" wp14:anchorId="1BBB79CF" wp14:editId="27F5F0A5">
+            <wp:extent cx="5943600" cy="155575"/>
+            <wp:effectExtent l="0" t="0" r="0" b="0"/>
+            <wp:docPr id="2" name="Picture 2"/>
+            <wp:cNvGraphicFramePr>
+              <a:graphicFrameLocks xmlns:a="http://schemas.openxmlformats.org/drawingml/2006/main" noChangeAspect="1"/>
+            </wp:cNvGraphicFramePr>
+            <a:graphic xmlns:a="http://schemas.openxmlformats.org/drawingml/2006/main">
+              <a:graphicData uri="http://schemas.openxmlformats.org/drawingml/2006/picture">
+                <pic:pic xmlns:pic="http://schemas.openxmlformats.org/drawingml/2006/picture">
+                  <pic:nvPicPr>
+                    <pic:cNvPr id="2" name="Picture 2"/>
+                    <pic:cNvPicPr/>
+                  </pic:nvPicPr>
+                  <pic:blipFill rotWithShape="1">
+                    <a:blip r:embed="rId12">
+                      <a:extLst>
+                        <a:ext uri="{28A0092B-C50C-407E-A947-70E740481C1C}">
+                          <a14:useLocalDpi xmlns:a14="http://schemas.microsoft.com/office/drawing/2010/main" val="0"/>
+                        </a:ext>
+                      </a:extLst>
+                    </a:blip>
+                    <a:srcRect t="59504"/>
+                    <a:stretch/>
+                  </pic:blipFill>
+                  <pic:spPr bwMode="auto">
+                    <a:xfrm>
+                      <a:off x="0" y="0"/>
+                      <a:ext cx="5943600" cy="155575"/>
+                    </a:xfrm>
+                    <a:prstGeom prst="rect">
+                      <a:avLst/>
+                    </a:prstGeom>
+                    <a:ln>
+                      <a:noFill/>
+                    </a:ln>
+                    <a:extLst>
+                      <a:ext uri="{53640926-AAD7-44D8-BBD7-CCE9431645EC}">
+                        <a14:shadowObscured xmlns:a14="http://schemas.microsoft.com/office/drawing/2010/main"/>
+                      </a:ext>
+                    </a:extLst>
+                  </pic:spPr>
+                </pic:pic>
+              </a:graphicData>
+            </a:graphic>
+          </wp:inline>
+        </w:drawing>
+      </w:r>
+    </w:p>
+    <w:p>
+      <w:pPr>
+        <w:rPr>
+          <w:noProof/>
+        </w:rPr>
+      </w:pPr>
+      <w:r>
+        <w:t xml:space="preserve">Doing this, we note an oddity in our probability distribution for </w:t>
+      </w:r>
+      <w:proofErr w:type="gramStart"/>
+      <w:r>
+        <w:t>different-threshold</w:t>
+      </w:r>
+      <w:proofErr w:type="gramEnd"/>
+      <w:r>
+        <w:t>:</w:t>
+      </w:r>
+    </w:p>
+    <w:p>
+      <w:r>
+        <w:rPr>
+          <w:noProof/>
+        </w:rPr>
+        <w:drawing>
+          <wp:inline distT="0" distB="0" distL="0" distR="0" wp14:anchorId="360D7503" wp14:editId="1C4BEAF5">
+            <wp:extent cx="5943600" cy="728345"/>
+            <wp:effectExtent l="0" t="0" r="0" b="0"/>
+            <wp:docPr id="10" name="Picture 10" descr="Text&#10;&#10;Description automatically generated"/>
+            <wp:cNvGraphicFramePr>
+              <a:graphicFrameLocks xmlns:a="http://schemas.openxmlformats.org/drawingml/2006/main" noChangeAspect="1"/>
+            </wp:cNvGraphicFramePr>
+            <a:graphic xmlns:a="http://schemas.openxmlformats.org/drawingml/2006/main">
+              <a:graphicData uri="http://schemas.openxmlformats.org/drawingml/2006/picture">
+                <pic:pic xmlns:pic="http://schemas.openxmlformats.org/drawingml/2006/picture">
+                  <pic:nvPicPr>
+                    <pic:cNvPr id="10" name="Picture 10" descr="Text&#10;&#10;Description automatically generated"/>
+                    <pic:cNvPicPr/>
+                  </pic:nvPicPr>
+                  <pic:blipFill>
+                    <a:blip r:embed="rId13">
+                      <a:extLst>
+                        <a:ext uri="{28A0092B-C50C-407E-A947-70E740481C1C}">
+                          <a14:useLocalDpi xmlns:a14="http://schemas.microsoft.com/office/drawing/2010/main" val="0"/>
+                        </a:ext>
+                      </a:extLst>
+                    </a:blip>
+                    <a:stretch>
+                      <a:fillRect/>
+                    </a:stretch>
+                  </pic:blipFill>
+                  <pic:spPr>
+                    <a:xfrm>
+                      <a:off x="0" y="0"/>
+                      <a:ext cx="5943600" cy="728345"/>
+                    </a:xfrm>
+                    <a:prstGeom prst="rect">
+                      <a:avLst/>
+                    </a:prstGeom>
+                  </pic:spPr>
+                </pic:pic>
+              </a:graphicData>
+            </a:graphic>
+          </wp:inline>
+        </w:drawing>
+      </w:r>
+    </w:p>
+    <w:p>
+      <w:r>
+        <w:t xml:space="preserve">The </w:t>
+      </w:r>
+      <w:proofErr w:type="gramStart"/>
+      <w:r>
+        <w:t>different-thresholds</w:t>
+      </w:r>
+      <w:proofErr w:type="gramEnd"/>
+      <w:r>
+        <w:t xml:space="preserve"> on the edges of the possible range are both half as likely as those in the middle. This does make sense with a moment’s thought—there are two possible ways to get to every other different-threshold, and only one for the edges. We would like our probability distribution to be even though, so we modify the mutate function to make mutation from one of these edges half as likely. In the long term, this will have the same effect.</w:t>
+      </w:r>
+    </w:p>
+    <w:p>
+      <w:r>
+        <w:t xml:space="preserve">Setting this we now end up with a much more even distribution (we also had initially set the expectation value for each </w:t>
+      </w:r>
+      <w:proofErr w:type="gramStart"/>
+      <w:r>
+        <w:t>different-threshold</w:t>
+      </w:r>
+      <w:proofErr w:type="gramEnd"/>
+      <w:r>
+        <w:t xml:space="preserve"> incorrectly, so fixed that as well):</w:t>
+      </w:r>
+    </w:p>
+    <w:p>
+      <w:r>
+        <w:rPr>
+          <w:noProof/>
+        </w:rPr>
+        <w:drawing>
+          <wp:inline distT="0" distB="0" distL="0" distR="0" wp14:anchorId="60BDF494" wp14:editId="0ED50C2F">
+            <wp:extent cx="5943600" cy="1903095"/>
+            <wp:effectExtent l="0" t="0" r="0" b="1905"/>
+            <wp:docPr id="11" name="Picture 11" descr="A picture containing table&#10;&#10;Description automatically generated"/>
+            <wp:cNvGraphicFramePr>
+              <a:graphicFrameLocks xmlns:a="http://schemas.openxmlformats.org/drawingml/2006/main" noChangeAspect="1"/>
+            </wp:cNvGraphicFramePr>
+            <a:graphic xmlns:a="http://schemas.openxmlformats.org/drawingml/2006/main">
+              <a:graphicData uri="http://schemas.openxmlformats.org/drawingml/2006/picture">
+                <pic:pic xmlns:pic="http://schemas.openxmlformats.org/drawingml/2006/picture">
+                  <pic:nvPicPr>
+                    <pic:cNvPr id="11" name="Picture 11" descr="A picture containing table&#10;&#10;Description automatically generated"/>
+                    <pic:cNvPicPr/>
+                  </pic:nvPicPr>
+                  <pic:blipFill>
+                    <a:blip r:embed="rId14">
+                      <a:extLst>
+                        <a:ext uri="{28A0092B-C50C-407E-A947-70E740481C1C}">
+                          <a14:useLocalDpi xmlns:a14="http://schemas.microsoft.com/office/drawing/2010/main" val="0"/>
+                        </a:ext>
+                      </a:extLst>
+                    </a:blip>
+                    <a:stretch>
+                      <a:fillRect/>
+                    </a:stretch>
+                  </pic:blipFill>
+                  <pic:spPr>
+                    <a:xfrm>
+                      <a:off x="0" y="0"/>
+                      <a:ext cx="5943600" cy="1903095"/>
+                    </a:xfrm>
+                    <a:prstGeom prst="rect">
+                      <a:avLst/>
+                    </a:prstGeom>
+                  </pic:spPr>
+                </pic:pic>
+              </a:graphicData>
+            </a:graphic>
+          </wp:inline>
+        </w:drawing>
+      </w:r>
+    </w:p>
+    <w:p/>
     <w:sectPr>
       <w:pgSz w:w="12240" w:h="15840"/>
       <w:pgMar w:top="1440" w:right="1440" w:bottom="1440" w:left="1440" w:header="720" w:footer="720" w:gutter="0"/>

</xml_diff>

<commit_message>
Tweak some parameters and add some extra interaction tests
I tweaked parameters in order to reproduce Axelrod and Hammond's result
that cooperation shows up much more strongly with 2 colors than with 1.
This doesn't exactly match their parameters, but it seems to work. An odd
thing was the strong initial rise in DD with these parameters, when usually
it's CC that makes the initial jump. Just to be on the safe side, I added
some extra interaction tests to make sure strategies were doing what they
said they were. They all passed. I am aware that these tests are a bit sloppy
and repetitious, but time is a factor here.
</commit_message>
<xml_diff>
--- a/Model Dev Notes.docx
+++ b/Model Dev Notes.docx
@@ -1478,6 +1478,266 @@
     <w:p>
       <w:r>
         <w:t>We add tests for reproduction, which pass, and after all that, we are finally ready to do something new.</w:t>
+      </w:r>
+      <w:r>
+        <w:t xml:space="preserve"> We start off by expanding to a 2-tag system as previously described. To visualize group membership in the 2-tag case, we use the HSB color space and vary hue with the tag string. The tags [0 0] and [1 1] are 180 degrees opposite, as are the tags [0 1] and [1 0], which are 90 degrees opposite from the other pair.</w:t>
+      </w:r>
+    </w:p>
+    <w:p>
+      <w:r>
+        <w:t>Before we do that, since we slightly altered the model dynamics during testing, we check qualitatively that in the 1-tag case, we still see results that on their face are similar to the original model, which they are. We also take this opportunity to reproduce a result seen in Axelrod and Hammond’s model</w:t>
+      </w:r>
+      <w:r>
+        <w:t>—that in the 0-tag case (only one color), with cost-of-giving set to 0.2 instead 0.1, that cooperation occurs to a much lesser extent. This will be an import finding in our future explorations.</w:t>
+      </w:r>
+      <w:r>
+        <w:t xml:space="preserve"> Note in this visualization that we have not updated strategy counts for the 0-tag case</w:t>
+      </w:r>
+    </w:p>
+    <w:p>
+      <w:pPr>
+        <w:rPr>
+          <w:noProof/>
+        </w:rPr>
+      </w:pPr>
+    </w:p>
+    <w:p>
+      <w:pPr>
+        <w:rPr>
+          <w:noProof/>
+        </w:rPr>
+      </w:pPr>
+    </w:p>
+    <w:p>
+      <w:pPr>
+        <w:rPr>
+          <w:noProof/>
+        </w:rPr>
+      </w:pPr>
+    </w:p>
+    <w:p>
+      <w:r>
+        <w:rPr>
+          <w:noProof/>
+        </w:rPr>
+        <w:lastRenderedPageBreak/>
+        <w:drawing>
+          <wp:inline distT="0" distB="0" distL="0" distR="0" wp14:anchorId="38004686" wp14:editId="69413F3C">
+            <wp:extent cx="5377784" cy="2336800"/>
+            <wp:effectExtent l="0" t="0" r="0" b="6350"/>
+            <wp:docPr id="13" name="Picture 13" descr="Graphical user interface&#10;&#10;Description automatically generated"/>
+            <wp:cNvGraphicFramePr>
+              <a:graphicFrameLocks xmlns:a="http://schemas.openxmlformats.org/drawingml/2006/main" noChangeAspect="1"/>
+            </wp:cNvGraphicFramePr>
+            <a:graphic xmlns:a="http://schemas.openxmlformats.org/drawingml/2006/main">
+              <a:graphicData uri="http://schemas.openxmlformats.org/drawingml/2006/picture">
+                <pic:pic xmlns:pic="http://schemas.openxmlformats.org/drawingml/2006/picture">
+                  <pic:nvPicPr>
+                    <pic:cNvPr id="13" name="Picture 13" descr="Graphical user interface&#10;&#10;Description automatically generated"/>
+                    <pic:cNvPicPr/>
+                  </pic:nvPicPr>
+                  <pic:blipFill rotWithShape="1">
+                    <a:blip r:embed="rId15">
+                      <a:extLst>
+                        <a:ext uri="{28A0092B-C50C-407E-A947-70E740481C1C}">
+                          <a14:useLocalDpi xmlns:a14="http://schemas.microsoft.com/office/drawing/2010/main" val="0"/>
+                        </a:ext>
+                      </a:extLst>
+                    </a:blip>
+                    <a:srcRect r="34936" b="35109"/>
+                    <a:stretch/>
+                  </pic:blipFill>
+                  <pic:spPr bwMode="auto">
+                    <a:xfrm>
+                      <a:off x="0" y="0"/>
+                      <a:ext cx="5385305" cy="2340068"/>
+                    </a:xfrm>
+                    <a:prstGeom prst="rect">
+                      <a:avLst/>
+                    </a:prstGeom>
+                    <a:ln>
+                      <a:noFill/>
+                    </a:ln>
+                    <a:extLst>
+                      <a:ext uri="{53640926-AAD7-44D8-BBD7-CCE9431645EC}">
+                        <a14:shadowObscured xmlns:a14="http://schemas.microsoft.com/office/drawing/2010/main"/>
+                      </a:ext>
+                    </a:extLst>
+                  </pic:spPr>
+                </pic:pic>
+              </a:graphicData>
+            </a:graphic>
+          </wp:inline>
+        </w:drawing>
+      </w:r>
+    </w:p>
+    <w:p>
+      <w:r>
+        <w:t>This behavior seems very sensitive to the parameters and reproducing Axelrod and Hammond’s exact result is proving difficult. I can reproduce something quantitively similar using their value of cost-of-giving of 0.02 and gain-of-receiving of 0.03, though it seems much more pronounced when I increase initial-ptr to 0.12. Doing this however seems to cause behavior in the 2-color case to be substantially similar. Perhaps I have subtly altered the model’s behavior, although how is not immediately obvious.</w:t>
+      </w:r>
+      <w:r>
+        <w:t xml:space="preserve"> I eventually had good results setting death-rate to 0.07, initial-ptr to 0.13, cost-of-giving to 0.02, and gain-of-receiving to 0.04. The sensitivity of this model to small changes in parameters is definitely something I need to explore more. I wonder how much fine-tuning Axelrod and Hammond did. With these parameters, we get this for the 0-tag case:</w:t>
+      </w:r>
+    </w:p>
+    <w:p>
+      <w:pPr>
+        <w:rPr>
+          <w:noProof/>
+        </w:rPr>
+      </w:pPr>
+    </w:p>
+    <w:p>
+      <w:r>
+        <w:rPr>
+          <w:noProof/>
+        </w:rPr>
+        <w:drawing>
+          <wp:inline distT="0" distB="0" distL="0" distR="0" wp14:anchorId="55DE906C" wp14:editId="25053F29">
+            <wp:extent cx="6007100" cy="2659709"/>
+            <wp:effectExtent l="0" t="0" r="0" b="7620"/>
+            <wp:docPr id="14" name="Picture 14" descr="Graphical user interface&#10;&#10;Description automatically generated"/>
+            <wp:cNvGraphicFramePr>
+              <a:graphicFrameLocks xmlns:a="http://schemas.openxmlformats.org/drawingml/2006/main" noChangeAspect="1"/>
+            </wp:cNvGraphicFramePr>
+            <a:graphic xmlns:a="http://schemas.openxmlformats.org/drawingml/2006/main">
+              <a:graphicData uri="http://schemas.openxmlformats.org/drawingml/2006/picture">
+                <pic:pic xmlns:pic="http://schemas.openxmlformats.org/drawingml/2006/picture">
+                  <pic:nvPicPr>
+                    <pic:cNvPr id="14" name="Picture 14" descr="Graphical user interface&#10;&#10;Description automatically generated"/>
+                    <pic:cNvPicPr/>
+                  </pic:nvPicPr>
+                  <pic:blipFill rotWithShape="1">
+                    <a:blip r:embed="rId16" cstate="print">
+                      <a:extLst>
+                        <a:ext uri="{28A0092B-C50C-407E-A947-70E740481C1C}">
+                          <a14:useLocalDpi xmlns:a14="http://schemas.microsoft.com/office/drawing/2010/main" val="0"/>
+                        </a:ext>
+                      </a:extLst>
+                    </a:blip>
+                    <a:srcRect r="36539" b="35508"/>
+                    <a:stretch/>
+                  </pic:blipFill>
+                  <pic:spPr bwMode="auto">
+                    <a:xfrm>
+                      <a:off x="0" y="0"/>
+                      <a:ext cx="6023226" cy="2666849"/>
+                    </a:xfrm>
+                    <a:prstGeom prst="rect">
+                      <a:avLst/>
+                    </a:prstGeom>
+                    <a:ln>
+                      <a:noFill/>
+                    </a:ln>
+                    <a:extLst>
+                      <a:ext uri="{53640926-AAD7-44D8-BBD7-CCE9431645EC}">
+                        <a14:shadowObscured xmlns:a14="http://schemas.microsoft.com/office/drawing/2010/main"/>
+                      </a:ext>
+                    </a:extLst>
+                  </pic:spPr>
+                </pic:pic>
+              </a:graphicData>
+            </a:graphic>
+          </wp:inline>
+        </w:drawing>
+      </w:r>
+    </w:p>
+    <w:p>
+      <w:r>
+        <w:t>And this for the 1-tag case:</w:t>
+      </w:r>
+    </w:p>
+    <w:p>
+      <w:pPr>
+        <w:rPr>
+          <w:noProof/>
+        </w:rPr>
+      </w:pPr>
+    </w:p>
+    <w:p>
+      <w:r>
+        <w:rPr>
+          <w:noProof/>
+        </w:rPr>
+        <w:lastRenderedPageBreak/>
+        <w:drawing>
+          <wp:inline distT="0" distB="0" distL="0" distR="0" wp14:anchorId="62086258" wp14:editId="38DAB1CB">
+            <wp:extent cx="5657850" cy="3864776"/>
+            <wp:effectExtent l="0" t="0" r="0" b="2540"/>
+            <wp:docPr id="15" name="Picture 15" descr="Graphical user interface&#10;&#10;Description automatically generated"/>
+            <wp:cNvGraphicFramePr>
+              <a:graphicFrameLocks xmlns:a="http://schemas.openxmlformats.org/drawingml/2006/main" noChangeAspect="1"/>
+            </wp:cNvGraphicFramePr>
+            <a:graphic xmlns:a="http://schemas.openxmlformats.org/drawingml/2006/main">
+              <a:graphicData uri="http://schemas.openxmlformats.org/drawingml/2006/picture">
+                <pic:pic xmlns:pic="http://schemas.openxmlformats.org/drawingml/2006/picture">
+                  <pic:nvPicPr>
+                    <pic:cNvPr id="15" name="Picture 15" descr="Graphical user interface&#10;&#10;Description automatically generated"/>
+                    <pic:cNvPicPr/>
+                  </pic:nvPicPr>
+                  <pic:blipFill rotWithShape="1">
+                    <a:blip r:embed="rId17">
+                      <a:extLst>
+                        <a:ext uri="{28A0092B-C50C-407E-A947-70E740481C1C}">
+                          <a14:useLocalDpi xmlns:a14="http://schemas.microsoft.com/office/drawing/2010/main" val="0"/>
+                        </a:ext>
+                      </a:extLst>
+                    </a:blip>
+                    <a:srcRect r="36218"/>
+                    <a:stretch/>
+                  </pic:blipFill>
+                  <pic:spPr bwMode="auto">
+                    <a:xfrm>
+                      <a:off x="0" y="0"/>
+                      <a:ext cx="5663880" cy="3868895"/>
+                    </a:xfrm>
+                    <a:prstGeom prst="rect">
+                      <a:avLst/>
+                    </a:prstGeom>
+                    <a:ln>
+                      <a:noFill/>
+                    </a:ln>
+                    <a:extLst>
+                      <a:ext uri="{53640926-AAD7-44D8-BBD7-CCE9431645EC}">
+                        <a14:shadowObscured xmlns:a14="http://schemas.microsoft.com/office/drawing/2010/main"/>
+                      </a:ext>
+                    </a:extLst>
+                  </pic:spPr>
+                </pic:pic>
+              </a:graphicData>
+            </a:graphic>
+          </wp:inline>
+        </w:drawing>
+      </w:r>
+    </w:p>
+    <w:p>
+      <w:r>
+        <w:t>Even here, note that the 0-tag case stabilized fairly quickly, while the 1-tag case took much longer for stable communities of ethnocentric cooperation to develop</w:t>
+      </w:r>
+      <w:r>
+        <w:t xml:space="preserve">, and even </w:t>
+      </w:r>
+      <w:r>
+        <w:t>then,</w:t>
+      </w:r>
+      <w:r>
+        <w:t xml:space="preserve"> there was much more </w:t>
+      </w:r>
+      <w:r>
+        <w:t>oscillation</w:t>
+      </w:r>
+      <w:r>
+        <w:t>.</w:t>
+      </w:r>
+      <w:r>
+        <w:t xml:space="preserve"> This also differs from previously observed, where usually CC began as the dominant strategy. Possibly I need to reduce the color mutation rate. I will have to examine this more closely.</w:t>
+      </w:r>
+      <w:r>
+        <w:t xml:space="preserve"> Just to be safe, I added some additional interaction tests with the other strategies to make sure they were being indicated properly. They are.</w:t>
+      </w:r>
+    </w:p>
+    <w:p>
+      <w:r>
+        <w:t>Let’s finally try the 2-tag case.</w:t>
       </w:r>
     </w:p>
     <w:sectPr>

</xml_diff>

<commit_message>
Update visualizations for multi-tags and add more tests
This visualization is hue-based, which works better for the 2-tag
case. Visualizing strategy is still a little tricky. I have also
added a few elementary tests for strategy and color for the 0-tag
and 2-tag cases.
</commit_message>
<xml_diff>
--- a/Model Dev Notes.docx
+++ b/Model Dev Notes.docx
@@ -1734,10 +1734,52 @@
       <w:r>
         <w:t xml:space="preserve"> Just to be safe, I added some additional interaction tests with the other strategies to make sure they were being indicated properly. They are.</w:t>
       </w:r>
+      <w:r>
+        <w:t xml:space="preserve"> I am also wondering if a larger world would help independent evolution.</w:t>
+      </w:r>
     </w:p>
     <w:p>
       <w:r>
         <w:t>Let’s finally try the 2-tag case.</w:t>
+      </w:r>
+      <w:r>
+        <w:t xml:space="preserve"> I already discussed color. To visualize strategy, I am using </w:t>
+      </w:r>
+      <w:r>
+        <w:t>a combination of turtle shape and patch color.</w:t>
+      </w:r>
+      <w:r>
+        <w:t xml:space="preserve"> The shape is a </w:t>
+      </w:r>
+      <w:r>
+        <w:t xml:space="preserve">hollow </w:t>
+      </w:r>
+      <w:r>
+        <w:t>triangle (not using circle because of how hard that is to work with in NetLogo’s shapes editor)</w:t>
+      </w:r>
+      <w:r>
+        <w:t xml:space="preserve"> if is-cosmopolitan is false, and a </w:t>
+      </w:r>
+      <w:r>
+        <w:t xml:space="preserve">hollow </w:t>
+      </w:r>
+      <w:r>
+        <w:t xml:space="preserve">square if it is true. The </w:t>
+      </w:r>
+      <w:r>
+        <w:t xml:space="preserve">patch </w:t>
+      </w:r>
+      <w:r>
+        <w:t xml:space="preserve">will, if is-cosmopolitan is false be darker if difference-threshold is less and brighter if it is more. This does not exactly replicate the original </w:t>
+      </w:r>
+      <w:r>
+        <w:t>visualization but</w:t>
+      </w:r>
+      <w:r>
+        <w:t xml:space="preserve"> is close.</w:t>
+      </w:r>
+      <w:r>
+        <w:t xml:space="preserve"> Finally, we can produce some new data.</w:t>
       </w:r>
     </w:p>
     <w:sectPr>

</xml_diff>